<commit_message>
Enrich research-note with breadth & narrative, cross-pollinate to tearsheet/earnings
- research-note: Add cost structure, industry deep dive, falsifiable beliefs,
  news/catalysts, five key tensions, monitoring framework
- tearsheet: Add five key tensions, news snapshot, what to watch
- earnings: Add cost structure & margin drivers, news context
- Rebuild Word template with new sections (scripts/update_research_template.py)
- Add opex_breakdown_table to docx_renderer DYNAMIC_TABLES
- Align all skills: HTML output references, remove stale markdown refs
- initiate: Update Phase 7 from scenario analysis to beliefs framework

Co-Authored-By: Claude Opus 4.6 <noreply@anthropic.com>
</commit_message>
<xml_diff>
--- a/templates/research_note.docx
+++ b/templates/research_note.docx
@@ -46,6 +46,11 @@
       </w:pPr>
       <w:r>
         <w:t>Executive Summary</w:t>
+      </w:r>
+    </w:p>
+    <w:p>
+      <w:r>
+        <w:t>{{ five_key_tensions }}</w:t>
       </w:r>
     </w:p>
     <w:p>
@@ -102,6 +107,19 @@
         <w:pStyle w:val="Heading1"/>
       </w:pPr>
       <w:r>
+        <w:t>Key News &amp; Events</w:t>
+      </w:r>
+    </w:p>
+    <w:p>
+      <w:r>
+        <w:t>{{ news_timeline }}</w:t>
+      </w:r>
+    </w:p>
+    <w:p>
+      <w:pPr>
+        <w:pStyle w:val="Heading1"/>
+      </w:pPr>
+      <w:r>
         <w:t>Financial Analysis</w:t>
       </w:r>
     </w:p>
@@ -118,6 +136,24 @@
     <w:p>
       <w:r>
         <w:t>{{ margin_chart }}</w:t>
+      </w:r>
+    </w:p>
+    <w:p>
+      <w:pPr>
+        <w:pStyle w:val="Heading2"/>
+      </w:pPr>
+      <w:r>
+        <w:t>Cost Structure &amp; Margin Drivers</w:t>
+      </w:r>
+    </w:p>
+    <w:p>
+      <w:r>
+        <w:t>{{ cost_margin_analysis }}</w:t>
+      </w:r>
+    </w:p>
+    <w:p>
+      <w:r>
+        <w:t>{{p opex_breakdown_table }}</w:t>
       </w:r>
     </w:p>
     <w:p>
@@ -165,6 +201,19 @@
       </w:r>
     </w:p>
     <w:p>
+      <w:pPr>
+        <w:pStyle w:val="Heading1"/>
+      </w:pPr>
+      <w:r>
+        <w:t>Industry Deep Dive</w:t>
+      </w:r>
+    </w:p>
+    <w:p>
+      <w:r>
+        <w:t>{{ industry_deep_dive }}</w:t>
+      </w:r>
+    </w:p>
+    <w:p>
       <w:r>
         <w:t>{% if has_guidance %}</w:t>
       </w:r>
@@ -192,12 +241,7 @@
         <w:pStyle w:val="Heading1"/>
       </w:pPr>
       <w:r>
-        <w:t>Scenario Analysis</w:t>
-      </w:r>
-    </w:p>
-    <w:p>
-      <w:r>
-        <w:t>{{ scenario_chart }}</w:t>
+        <w:t>What You Need to Believe</w:t>
       </w:r>
     </w:p>
     <w:p>
@@ -205,22 +249,17 @@
         <w:pStyle w:val="Heading2"/>
       </w:pPr>
       <w:r>
-        <w:t>Bull Case</w:t>
+        <w:t>To Go Long</w:t>
       </w:r>
     </w:p>
     <w:p>
       <w:r>
-        <w:t>Probability: {{ bull_probability }}</w:t>
+        <w:t>{{ bull_beliefs }}</w:t>
       </w:r>
     </w:p>
     <w:p>
       <w:r>
-        <w:t>Price Target: {{ bull_price_target }}</w:t>
-      </w:r>
-    </w:p>
-    <w:p>
-      <w:r>
-        <w:t>{{ bull_description }}</w:t>
+        <w:t>Price Target: {{ bull_target }}</w:t>
       </w:r>
     </w:p>
     <w:p>
@@ -228,22 +267,17 @@
         <w:pStyle w:val="Heading2"/>
       </w:pPr>
       <w:r>
-        <w:t>Base Case</w:t>
+        <w:t>To Go Short</w:t>
       </w:r>
     </w:p>
     <w:p>
       <w:r>
-        <w:t>Probability: {{ base_probability }}</w:t>
+        <w:t>{{ bear_beliefs }}</w:t>
       </w:r>
     </w:p>
     <w:p>
       <w:r>
-        <w:t>Price Target: {{ base_price_target }}</w:t>
-      </w:r>
-    </w:p>
-    <w:p>
-      <w:r>
-        <w:t>{{ base_description }}</w:t>
+        <w:t>Price Target: {{ bear_target }}</w:t>
       </w:r>
     </w:p>
     <w:p>
@@ -251,22 +285,30 @@
         <w:pStyle w:val="Heading2"/>
       </w:pPr>
       <w:r>
-        <w:t>Bear Case</w:t>
+        <w:t>Risk/Reward Assessment</w:t>
       </w:r>
     </w:p>
     <w:p>
       <w:r>
-        <w:t>Probability: {{ bear_probability }}</w:t>
+        <w:t>{{ risk_reward_assessment }}</w:t>
+      </w:r>
+    </w:p>
+    <w:p>
+      <w:pPr>
+        <w:pStyle w:val="Heading1"/>
+      </w:pPr>
+      <w:r>
+        <w:t>Forward Catalysts</w:t>
       </w:r>
     </w:p>
     <w:p>
       <w:r>
-        <w:t>Price Target: {{ bear_price_target }}</w:t>
+        <w:t>{{ forward_catalysts }}</w:t>
       </w:r>
     </w:p>
     <w:p>
       <w:r>
-        <w:t>{{ bear_description }}</w:t>
+        <w:t>{{ policy_backdrop }}</w:t>
       </w:r>
     </w:p>
     <w:p>
@@ -352,6 +394,40 @@
     <w:p>
       <w:r>
         <w:t>{{ risks_summary }}</w:t>
+      </w:r>
+    </w:p>
+    <w:p>
+      <w:pPr>
+        <w:pStyle w:val="Heading1"/>
+      </w:pPr>
+      <w:r>
+        <w:t>Monitoring Framework</w:t>
+      </w:r>
+    </w:p>
+    <w:p>
+      <w:pPr>
+        <w:pStyle w:val="Heading2"/>
+      </w:pPr>
+      <w:r>
+        <w:t>Quantitative Monitors</w:t>
+      </w:r>
+    </w:p>
+    <w:p>
+      <w:r>
+        <w:t>{{ monitoring_quantitative }}</w:t>
+      </w:r>
+    </w:p>
+    <w:p>
+      <w:pPr>
+        <w:pStyle w:val="Heading2"/>
+      </w:pPr>
+      <w:r>
+        <w:t>Qualitative Monitors</w:t>
+      </w:r>
+    </w:p>
+    <w:p>
+      <w:r>
+        <w:t>{{ monitoring_qualitative }}</w:t>
       </w:r>
     </w:p>
     <w:p>

</xml_diff>